<commit_message>
Update PR2 document with the introduction points explained
</commit_message>
<xml_diff>
--- a/PR2.docx
+++ b/PR2.docx
@@ -508,9 +508,24 @@
           <w:numId w:val="39"/>
         </w:numPr>
       </w:pPr>
-      <w:r>
-        <w:t>Detalles de la actividad</w:t>
-      </w:r>
+      <w:proofErr w:type="spellStart"/>
+      <w:r>
+        <w:t>Detalles</w:t>
+      </w:r>
+      <w:proofErr w:type="spellEnd"/>
+      <w:r>
+        <w:t xml:space="preserve"> de la </w:t>
+      </w:r>
+      <w:proofErr w:type="spellStart"/>
+      <w:r>
+        <w:t>actividad</w:t>
+      </w:r>
+      <w:proofErr w:type="spellEnd"/>
+    </w:p>
+    <w:p>
+      <w:pPr>
+        <w:pStyle w:val="Prrafodelista"/>
+      </w:pPr>
     </w:p>
     <w:p>
       <w:pPr>
@@ -532,6 +547,60 @@
     </w:p>
     <w:p>
       <w:pPr>
+        <w:jc w:val="both"/>
+        <w:rPr>
+          <w:lang w:val="es-ES"/>
+        </w:rPr>
+      </w:pPr>
+      <w:r>
+        <w:rPr>
+          <w:lang w:val="es-ES"/>
+        </w:rPr>
+        <w:t xml:space="preserve">A lo largo de esta práctica se ha realizado </w:t>
+      </w:r>
+      <w:r>
+        <w:rPr>
+          <w:lang w:val="es-ES"/>
+        </w:rPr>
+        <w:t xml:space="preserve">un caso práctico sobre </w:t>
+      </w:r>
+      <w:r>
+        <w:rPr>
+          <w:lang w:val="es-ES"/>
+        </w:rPr>
+        <w:t xml:space="preserve">el estudio del dataset Red </w:t>
+      </w:r>
+      <w:proofErr w:type="spellStart"/>
+      <w:r>
+        <w:rPr>
+          <w:lang w:val="es-ES"/>
+        </w:rPr>
+        <w:t>Wine</w:t>
+      </w:r>
+      <w:proofErr w:type="spellEnd"/>
+      <w:r>
+        <w:rPr>
+          <w:lang w:val="es-ES"/>
+        </w:rPr>
+        <w:t xml:space="preserve"> </w:t>
+      </w:r>
+      <w:proofErr w:type="spellStart"/>
+      <w:r>
+        <w:rPr>
+          <w:lang w:val="es-ES"/>
+        </w:rPr>
+        <w:t>Quality</w:t>
+      </w:r>
+      <w:proofErr w:type="spellEnd"/>
+      <w:r>
+        <w:rPr>
+          <w:lang w:val="es-ES"/>
+        </w:rPr>
+        <w:t xml:space="preserve"> con el fin de aprender a identificar los datos relevantes de un proyecto analítico, así como utilizar las técnicas apropiadas para la integración, limpieza, validación y análisis de los datos.</w:t>
+      </w:r>
+    </w:p>
+    <w:p>
+      <w:pPr>
         <w:pStyle w:val="Prrafodelista"/>
         <w:numPr>
           <w:ilvl w:val="1"/>
@@ -545,8 +614,69 @@
         <w:rPr>
           <w:lang w:val="es-ES"/>
         </w:rPr>
-        <w:t>Objetivos</w:t>
-      </w:r>
+        <w:t>Competencias</w:t>
+      </w:r>
+    </w:p>
+    <w:p>
+      <w:pPr>
+        <w:jc w:val="both"/>
+        <w:rPr>
+          <w:lang w:val="es-ES"/>
+        </w:rPr>
+      </w:pPr>
+      <w:r>
+        <w:rPr>
+          <w:lang w:val="es-ES"/>
+        </w:rPr>
+        <w:t>A continuación, se muestran las competencias desarrolladas en esta práctica del Máster de Data Science.</w:t>
+      </w:r>
+    </w:p>
+    <w:p>
+      <w:pPr>
+        <w:pStyle w:val="Prrafodelista"/>
+        <w:numPr>
+          <w:ilvl w:val="0"/>
+          <w:numId w:val="45"/>
+        </w:numPr>
+        <w:jc w:val="both"/>
+        <w:rPr>
+          <w:lang w:val="es-ES"/>
+        </w:rPr>
+      </w:pPr>
+      <w:r>
+        <w:rPr>
+          <w:lang w:val="es-ES"/>
+        </w:rPr>
+        <w:t>Capacidad de analizar un problema en el nivel de abstracción adecuado a cada situación y aplicar las habilidades y conocimientos adquiridos para abordarlo y resolverlo.</w:t>
+      </w:r>
+    </w:p>
+    <w:p>
+      <w:pPr>
+        <w:pStyle w:val="Prrafodelista"/>
+        <w:numPr>
+          <w:ilvl w:val="0"/>
+          <w:numId w:val="45"/>
+        </w:numPr>
+        <w:jc w:val="both"/>
+        <w:rPr>
+          <w:lang w:val="es-ES"/>
+        </w:rPr>
+      </w:pPr>
+      <w:r>
+        <w:rPr>
+          <w:lang w:val="es-ES"/>
+        </w:rPr>
+        <w:t>Capacidad para aplicar las técnicas específicas de tratamiento de datos (integración, transformación, limpieza y validación) para su posterior análisis.</w:t>
+      </w:r>
+    </w:p>
+    <w:p>
+      <w:pPr>
+        <w:pStyle w:val="Prrafodelista"/>
+        <w:jc w:val="both"/>
+        <w:rPr>
+          <w:lang w:val="es-ES"/>
+        </w:rPr>
+      </w:pPr>
     </w:p>
     <w:p>
       <w:pPr>
@@ -563,8 +693,196 @@
         <w:rPr>
           <w:lang w:val="es-ES"/>
         </w:rPr>
-        <w:t>Competencias</w:t>
-      </w:r>
+        <w:t>Objetivos</w:t>
+      </w:r>
+    </w:p>
+    <w:p>
+      <w:pPr>
+        <w:rPr>
+          <w:lang w:val="es-ES"/>
+        </w:rPr>
+      </w:pPr>
+      <w:r>
+        <w:rPr>
+          <w:lang w:val="es-ES"/>
+        </w:rPr>
+        <w:t>Como se especifica en el enunciado de esta práctica, los objetivos son los siguientes.</w:t>
+      </w:r>
+    </w:p>
+    <w:p>
+      <w:pPr>
+        <w:pStyle w:val="Prrafodelista"/>
+        <w:numPr>
+          <w:ilvl w:val="0"/>
+          <w:numId w:val="46"/>
+        </w:numPr>
+        <w:jc w:val="both"/>
+        <w:rPr>
+          <w:lang w:val="es-ES"/>
+        </w:rPr>
+      </w:pPr>
+      <w:r>
+        <w:rPr>
+          <w:lang w:val="es-ES"/>
+        </w:rPr>
+        <w:t>Aprender a aplicar los conocimientos adquiridos y su capacidad de resolución de problemas en entornos nuevos o poco conocidos dentro de contextos más amplios o multidisciplinares.</w:t>
+      </w:r>
+    </w:p>
+    <w:p>
+      <w:pPr>
+        <w:pStyle w:val="Prrafodelista"/>
+        <w:numPr>
+          <w:ilvl w:val="0"/>
+          <w:numId w:val="46"/>
+        </w:numPr>
+        <w:jc w:val="both"/>
+        <w:rPr>
+          <w:lang w:val="es-ES"/>
+        </w:rPr>
+      </w:pPr>
+      <w:r>
+        <w:rPr>
+          <w:lang w:val="es-ES"/>
+        </w:rPr>
+        <w:t>Saber identificar los datos relevantes y los tratamientos necesarios (integración, limpieza y validación) para llevar a cabo un proyecto analítico.</w:t>
+      </w:r>
+    </w:p>
+    <w:p>
+      <w:pPr>
+        <w:pStyle w:val="Prrafodelista"/>
+        <w:numPr>
+          <w:ilvl w:val="0"/>
+          <w:numId w:val="46"/>
+        </w:numPr>
+        <w:jc w:val="both"/>
+        <w:rPr>
+          <w:lang w:val="es-ES"/>
+        </w:rPr>
+      </w:pPr>
+      <w:r>
+        <w:rPr>
+          <w:lang w:val="es-ES"/>
+        </w:rPr>
+        <w:t>Aprender a analizar los datos adecuadamente para abordar la información contenida en los datos.</w:t>
+      </w:r>
+    </w:p>
+    <w:p>
+      <w:pPr>
+        <w:pStyle w:val="Prrafodelista"/>
+        <w:numPr>
+          <w:ilvl w:val="0"/>
+          <w:numId w:val="46"/>
+        </w:numPr>
+        <w:jc w:val="both"/>
+        <w:rPr>
+          <w:lang w:val="es-ES"/>
+        </w:rPr>
+      </w:pPr>
+      <w:r>
+        <w:rPr>
+          <w:lang w:val="es-ES"/>
+        </w:rPr>
+        <w:t>Identificar la mejor representación de los resultados para aportar conclusiones sobre el problema planteado en el proceso analítico.</w:t>
+      </w:r>
+    </w:p>
+    <w:p>
+      <w:pPr>
+        <w:pStyle w:val="Prrafodelista"/>
+        <w:numPr>
+          <w:ilvl w:val="0"/>
+          <w:numId w:val="46"/>
+        </w:numPr>
+        <w:jc w:val="both"/>
+        <w:rPr>
+          <w:lang w:val="es-ES"/>
+        </w:rPr>
+      </w:pPr>
+      <w:r>
+        <w:rPr>
+          <w:lang w:val="es-ES"/>
+        </w:rPr>
+        <w:t xml:space="preserve">Actuar con los principios éticos y legales relacionados con la manipulación de datos en Tipología y ciclo de vida de los datos Práctica 2 </w:t>
+      </w:r>
+      <w:proofErr w:type="spellStart"/>
+      <w:r>
+        <w:rPr>
+          <w:lang w:val="es-ES"/>
+        </w:rPr>
+        <w:t>pág</w:t>
+      </w:r>
+      <w:proofErr w:type="spellEnd"/>
+      <w:r>
+        <w:rPr>
+          <w:lang w:val="es-ES"/>
+        </w:rPr>
+        <w:t xml:space="preserve"> 2 función del ámbito de aplicación.</w:t>
+      </w:r>
+    </w:p>
+    <w:p>
+      <w:pPr>
+        <w:pStyle w:val="Prrafodelista"/>
+        <w:numPr>
+          <w:ilvl w:val="0"/>
+          <w:numId w:val="46"/>
+        </w:numPr>
+        <w:jc w:val="both"/>
+        <w:rPr>
+          <w:lang w:val="es-ES"/>
+        </w:rPr>
+      </w:pPr>
+      <w:r>
+        <w:rPr>
+          <w:lang w:val="es-ES"/>
+        </w:rPr>
+        <w:t>Desarrollar las habilidades de aprendizaje que les permitan continuar estudiando de un modo que tendrá que ser en gran medida autodirigido o autónomo.</w:t>
+      </w:r>
+    </w:p>
+    <w:p>
+      <w:pPr>
+        <w:pStyle w:val="Prrafodelista"/>
+        <w:numPr>
+          <w:ilvl w:val="0"/>
+          <w:numId w:val="46"/>
+        </w:numPr>
+        <w:jc w:val="both"/>
+        <w:rPr>
+          <w:lang w:val="es-ES"/>
+        </w:rPr>
+      </w:pPr>
+      <w:r>
+        <w:rPr>
+          <w:lang w:val="es-ES"/>
+        </w:rPr>
+        <w:t>Desarrollar la capacidad de búsqueda, gestión y uso de información y recursos en el ámbito de la ciencia de datos.</w:t>
+      </w:r>
+    </w:p>
+    <w:p>
+      <w:pPr>
+        <w:rPr>
+          <w:lang w:val="es-ES"/>
+        </w:rPr>
+      </w:pPr>
+    </w:p>
+    <w:p>
+      <w:pPr>
+        <w:rPr>
+          <w:lang w:val="es-ES"/>
+        </w:rPr>
+      </w:pPr>
+    </w:p>
+    <w:p>
+      <w:pPr>
+        <w:rPr>
+          <w:lang w:val="es-ES"/>
+        </w:rPr>
+      </w:pPr>
+    </w:p>
+    <w:p>
+      <w:pPr>
+        <w:rPr>
+          <w:lang w:val="es-ES"/>
+        </w:rPr>
+      </w:pPr>
     </w:p>
     <w:p>
       <w:pPr>
@@ -588,6 +906,7 @@
         <w:rPr>
           <w:lang w:val="es-ES"/>
         </w:rPr>
+        <w:lastRenderedPageBreak/>
         <w:t>Resolución</w:t>
       </w:r>
     </w:p>
@@ -629,6 +948,1165 @@
     </w:p>
     <w:p>
       <w:pPr>
+        <w:jc w:val="both"/>
+        <w:rPr>
+          <w:lang w:val="es-ES"/>
+        </w:rPr>
+      </w:pPr>
+      <w:r>
+        <w:rPr>
+          <w:lang w:val="es-ES"/>
+        </w:rPr>
+        <w:t xml:space="preserve">Como ya hemos comentado anteriormente, para el desarrollo de la práctica se ha analizado el dataset Red </w:t>
+      </w:r>
+      <w:proofErr w:type="spellStart"/>
+      <w:r>
+        <w:rPr>
+          <w:lang w:val="es-ES"/>
+        </w:rPr>
+        <w:t>Wine</w:t>
+      </w:r>
+      <w:proofErr w:type="spellEnd"/>
+      <w:r>
+        <w:rPr>
+          <w:lang w:val="es-ES"/>
+        </w:rPr>
+        <w:t xml:space="preserve"> </w:t>
+      </w:r>
+      <w:proofErr w:type="spellStart"/>
+      <w:r>
+        <w:rPr>
+          <w:lang w:val="es-ES"/>
+        </w:rPr>
+        <w:t>Quality</w:t>
+      </w:r>
+      <w:proofErr w:type="spellEnd"/>
+      <w:r>
+        <w:rPr>
+          <w:lang w:val="es-ES"/>
+        </w:rPr>
+        <w:t xml:space="preserve"> que podemos encontrar en</w:t>
+      </w:r>
+      <w:r>
+        <w:rPr>
+          <w:lang w:val="es-ES"/>
+        </w:rPr>
+        <w:t xml:space="preserve"> </w:t>
+      </w:r>
+      <w:hyperlink r:id="rId9" w:history="1">
+        <w:r>
+          <w:rPr>
+            <w:rStyle w:val="Hipervnculo"/>
+            <w:i/>
+            <w:lang w:val="es-ES"/>
+          </w:rPr>
+          <w:t>UCI Machin</w:t>
+        </w:r>
+        <w:r>
+          <w:rPr>
+            <w:rStyle w:val="Hipervnculo"/>
+            <w:i/>
+            <w:lang w:val="es-ES"/>
+          </w:rPr>
+          <w:t>e</w:t>
+        </w:r>
+        <w:r>
+          <w:rPr>
+            <w:rStyle w:val="Hipervnculo"/>
+            <w:i/>
+            <w:lang w:val="es-ES"/>
+          </w:rPr>
+          <w:t xml:space="preserve"> </w:t>
+        </w:r>
+        <w:proofErr w:type="spellStart"/>
+        <w:r>
+          <w:rPr>
+            <w:rStyle w:val="Hipervnculo"/>
+            <w:i/>
+            <w:lang w:val="es-ES"/>
+          </w:rPr>
+          <w:t>Learning</w:t>
+        </w:r>
+        <w:proofErr w:type="spellEnd"/>
+        <w:r>
+          <w:rPr>
+            <w:rStyle w:val="Hipervnculo"/>
+            <w:i/>
+            <w:lang w:val="es-ES"/>
+          </w:rPr>
+          <w:t xml:space="preserve"> </w:t>
+        </w:r>
+        <w:proofErr w:type="spellStart"/>
+        <w:r>
+          <w:rPr>
+            <w:rStyle w:val="Hipervnculo"/>
+            <w:i/>
+            <w:lang w:val="es-ES"/>
+          </w:rPr>
+          <w:t>Repository</w:t>
+        </w:r>
+        <w:proofErr w:type="spellEnd"/>
+      </w:hyperlink>
+      <w:r>
+        <w:rPr>
+          <w:lang w:val="es-ES"/>
+        </w:rPr>
+        <w:t>.</w:t>
+      </w:r>
+      <w:r>
+        <w:rPr>
+          <w:i/>
+          <w:lang w:val="es-ES"/>
+        </w:rPr>
+        <w:t xml:space="preserve"> </w:t>
+      </w:r>
+      <w:r>
+        <w:rPr>
+          <w:lang w:val="es-ES"/>
+        </w:rPr>
+        <w:t>En</w:t>
+      </w:r>
+      <w:r>
+        <w:rPr>
+          <w:lang w:val="es-ES"/>
+        </w:rPr>
+        <w:t xml:space="preserve"> </w:t>
+      </w:r>
+      <w:r>
+        <w:rPr>
+          <w:lang w:val="es-ES"/>
+        </w:rPr>
+        <w:t>este</w:t>
+      </w:r>
+      <w:r>
+        <w:rPr>
+          <w:lang w:val="es-ES"/>
+        </w:rPr>
+        <w:t xml:space="preserve"> fichero cada registro representa un ensayo de calidad </w:t>
+      </w:r>
+      <w:r>
+        <w:rPr>
+          <w:lang w:val="es-ES"/>
+        </w:rPr>
+        <w:t xml:space="preserve">fisicoquímico </w:t>
+      </w:r>
+      <w:r>
+        <w:rPr>
+          <w:lang w:val="es-ES"/>
+        </w:rPr>
+        <w:t>sobre un determinado vino en base a una serie de atributos.</w:t>
+      </w:r>
+    </w:p>
+    <w:tbl>
+      <w:tblPr>
+        <w:tblStyle w:val="Tablaconcuadrcula"/>
+        <w:tblW w:w="0" w:type="auto"/>
+        <w:jc w:val="center"/>
+        <w:tblLook w:val="04A0" w:firstRow="1" w:lastRow="0" w:firstColumn="1" w:lastColumn="0" w:noHBand="0" w:noVBand="1"/>
+      </w:tblPr>
+      <w:tblGrid>
+        <w:gridCol w:w="2692"/>
+        <w:gridCol w:w="851"/>
+      </w:tblGrid>
+      <w:tr>
+        <w:trPr>
+          <w:jc w:val="center"/>
+        </w:trPr>
+        <w:tc>
+          <w:tcPr>
+            <w:tcW w:w="2692" w:type="dxa"/>
+            <w:shd w:val="clear" w:color="auto" w:fill="DEEAF6" w:themeFill="accent1" w:themeFillTint="33"/>
+          </w:tcPr>
+          <w:p>
+            <w:pPr>
+              <w:rPr>
+                <w:lang w:val="es-ES"/>
+              </w:rPr>
+            </w:pPr>
+            <w:r>
+              <w:rPr>
+                <w:lang w:val="es-ES"/>
+              </w:rPr>
+              <w:t>Formato</w:t>
+            </w:r>
+          </w:p>
+        </w:tc>
+        <w:tc>
+          <w:tcPr>
+            <w:tcW w:w="851" w:type="dxa"/>
+          </w:tcPr>
+          <w:p>
+            <w:pPr>
+              <w:jc w:val="right"/>
+              <w:rPr>
+                <w:lang w:val="es-ES"/>
+              </w:rPr>
+            </w:pPr>
+            <w:r>
+              <w:rPr>
+                <w:lang w:val="es-ES"/>
+              </w:rPr>
+              <w:t>CSV</w:t>
+            </w:r>
+          </w:p>
+        </w:tc>
+      </w:tr>
+      <w:tr>
+        <w:trPr>
+          <w:jc w:val="center"/>
+        </w:trPr>
+        <w:tc>
+          <w:tcPr>
+            <w:tcW w:w="2692" w:type="dxa"/>
+            <w:shd w:val="clear" w:color="auto" w:fill="DEEAF6" w:themeFill="accent1" w:themeFillTint="33"/>
+          </w:tcPr>
+          <w:p>
+            <w:pPr>
+              <w:rPr>
+                <w:lang w:val="es-ES"/>
+              </w:rPr>
+            </w:pPr>
+            <w:r>
+              <w:rPr>
+                <w:lang w:val="es-ES"/>
+              </w:rPr>
+              <w:t>Separador</w:t>
+            </w:r>
+          </w:p>
+        </w:tc>
+        <w:tc>
+          <w:tcPr>
+            <w:tcW w:w="851" w:type="dxa"/>
+          </w:tcPr>
+          <w:p>
+            <w:pPr>
+              <w:jc w:val="right"/>
+              <w:rPr>
+                <w:lang w:val="es-ES"/>
+              </w:rPr>
+            </w:pPr>
+            <w:r>
+              <w:rPr>
+                <w:lang w:val="es-ES"/>
+              </w:rPr>
+              <w:t>;</w:t>
+            </w:r>
+          </w:p>
+        </w:tc>
+      </w:tr>
+      <w:tr>
+        <w:trPr>
+          <w:jc w:val="center"/>
+        </w:trPr>
+        <w:tc>
+          <w:tcPr>
+            <w:tcW w:w="2692" w:type="dxa"/>
+            <w:shd w:val="clear" w:color="auto" w:fill="DEEAF6" w:themeFill="accent1" w:themeFillTint="33"/>
+          </w:tcPr>
+          <w:p>
+            <w:pPr>
+              <w:rPr>
+                <w:i/>
+                <w:lang w:val="es-ES"/>
+              </w:rPr>
+            </w:pPr>
+            <w:r>
+              <w:rPr>
+                <w:i/>
+                <w:lang w:val="es-ES"/>
+              </w:rPr>
+              <w:t>Header</w:t>
+            </w:r>
+          </w:p>
+        </w:tc>
+        <w:tc>
+          <w:tcPr>
+            <w:tcW w:w="851" w:type="dxa"/>
+          </w:tcPr>
+          <w:p>
+            <w:pPr>
+              <w:jc w:val="right"/>
+              <w:rPr>
+                <w:lang w:val="es-ES"/>
+              </w:rPr>
+            </w:pPr>
+            <w:r>
+              <w:rPr>
+                <w:lang w:val="es-ES"/>
+              </w:rPr>
+              <w:t>True</w:t>
+            </w:r>
+          </w:p>
+        </w:tc>
+      </w:tr>
+      <w:tr>
+        <w:trPr>
+          <w:jc w:val="center"/>
+        </w:trPr>
+        <w:tc>
+          <w:tcPr>
+            <w:tcW w:w="2692" w:type="dxa"/>
+            <w:shd w:val="clear" w:color="auto" w:fill="DEEAF6" w:themeFill="accent1" w:themeFillTint="33"/>
+          </w:tcPr>
+          <w:p>
+            <w:pPr>
+              <w:rPr>
+                <w:lang w:val="es-ES"/>
+              </w:rPr>
+            </w:pPr>
+            <w:r>
+              <w:rPr>
+                <w:lang w:val="es-ES"/>
+              </w:rPr>
+              <w:t>Número de registros</w:t>
+            </w:r>
+          </w:p>
+        </w:tc>
+        <w:tc>
+          <w:tcPr>
+            <w:tcW w:w="851" w:type="dxa"/>
+          </w:tcPr>
+          <w:p>
+            <w:pPr>
+              <w:jc w:val="right"/>
+              <w:rPr>
+                <w:lang w:val="es-ES"/>
+              </w:rPr>
+            </w:pPr>
+            <w:r>
+              <w:rPr>
+                <w:lang w:val="es-ES"/>
+              </w:rPr>
+              <w:t>1599</w:t>
+            </w:r>
+          </w:p>
+        </w:tc>
+      </w:tr>
+      <w:tr>
+        <w:trPr>
+          <w:jc w:val="center"/>
+        </w:trPr>
+        <w:tc>
+          <w:tcPr>
+            <w:tcW w:w="2692" w:type="dxa"/>
+            <w:shd w:val="clear" w:color="auto" w:fill="DEEAF6" w:themeFill="accent1" w:themeFillTint="33"/>
+          </w:tcPr>
+          <w:p>
+            <w:pPr>
+              <w:rPr>
+                <w:lang w:val="es-ES"/>
+              </w:rPr>
+            </w:pPr>
+            <w:r>
+              <w:rPr>
+                <w:lang w:val="es-ES"/>
+              </w:rPr>
+              <w:t>Número de atributos</w:t>
+            </w:r>
+          </w:p>
+        </w:tc>
+        <w:tc>
+          <w:tcPr>
+            <w:tcW w:w="851" w:type="dxa"/>
+          </w:tcPr>
+          <w:p>
+            <w:pPr>
+              <w:jc w:val="right"/>
+              <w:rPr>
+                <w:lang w:val="es-ES"/>
+              </w:rPr>
+            </w:pPr>
+            <w:r>
+              <w:rPr>
+                <w:lang w:val="es-ES"/>
+              </w:rPr>
+              <w:t>12</w:t>
+            </w:r>
+          </w:p>
+        </w:tc>
+      </w:tr>
+    </w:tbl>
+    <w:p>
+      <w:pPr>
+        <w:rPr>
+          <w:lang w:val="es-ES"/>
+        </w:rPr>
+      </w:pPr>
+    </w:p>
+    <w:p>
+      <w:pPr>
+        <w:rPr>
+          <w:lang w:val="es-ES"/>
+        </w:rPr>
+      </w:pPr>
+      <w:r>
+        <w:rPr>
+          <w:lang w:val="es-ES"/>
+        </w:rPr>
+        <w:t>A continuación, se muestra una descripción de los atributos del fichero en estudio.</w:t>
+      </w:r>
+    </w:p>
+    <w:tbl>
+      <w:tblPr>
+        <w:tblStyle w:val="Tablaconcuadrcula"/>
+        <w:tblW w:w="0" w:type="auto"/>
+        <w:jc w:val="center"/>
+        <w:tblLook w:val="04A0" w:firstRow="1" w:lastRow="0" w:firstColumn="1" w:lastColumn="0" w:noHBand="0" w:noVBand="1"/>
+      </w:tblPr>
+      <w:tblGrid>
+        <w:gridCol w:w="2263"/>
+        <w:gridCol w:w="3969"/>
+        <w:gridCol w:w="1418"/>
+      </w:tblGrid>
+      <w:tr>
+        <w:trPr>
+          <w:jc w:val="center"/>
+        </w:trPr>
+        <w:tc>
+          <w:tcPr>
+            <w:tcW w:w="2263" w:type="dxa"/>
+            <w:shd w:val="clear" w:color="auto" w:fill="DEEAF6" w:themeFill="accent1" w:themeFillTint="33"/>
+          </w:tcPr>
+          <w:p>
+            <w:pPr>
+              <w:jc w:val="center"/>
+              <w:rPr>
+                <w:lang w:val="es-ES"/>
+              </w:rPr>
+            </w:pPr>
+            <w:r>
+              <w:rPr>
+                <w:lang w:val="es-ES"/>
+              </w:rPr>
+              <w:t>Nombre</w:t>
+            </w:r>
+          </w:p>
+        </w:tc>
+        <w:tc>
+          <w:tcPr>
+            <w:tcW w:w="3969" w:type="dxa"/>
+            <w:shd w:val="clear" w:color="auto" w:fill="DEEAF6" w:themeFill="accent1" w:themeFillTint="33"/>
+          </w:tcPr>
+          <w:p>
+            <w:pPr>
+              <w:jc w:val="center"/>
+              <w:rPr>
+                <w:lang w:val="es-ES"/>
+              </w:rPr>
+            </w:pPr>
+            <w:r>
+              <w:rPr>
+                <w:lang w:val="es-ES"/>
+              </w:rPr>
+              <w:t>Descripción</w:t>
+            </w:r>
+          </w:p>
+        </w:tc>
+        <w:tc>
+          <w:tcPr>
+            <w:tcW w:w="1418" w:type="dxa"/>
+            <w:shd w:val="clear" w:color="auto" w:fill="DEEAF6" w:themeFill="accent1" w:themeFillTint="33"/>
+          </w:tcPr>
+          <w:p>
+            <w:pPr>
+              <w:jc w:val="center"/>
+              <w:rPr>
+                <w:lang w:val="es-ES"/>
+              </w:rPr>
+            </w:pPr>
+            <w:r>
+              <w:rPr>
+                <w:lang w:val="es-ES"/>
+              </w:rPr>
+              <w:t>Tipo</w:t>
+            </w:r>
+          </w:p>
+        </w:tc>
+      </w:tr>
+      <w:tr>
+        <w:trPr>
+          <w:jc w:val="center"/>
+        </w:trPr>
+        <w:tc>
+          <w:tcPr>
+            <w:tcW w:w="2263" w:type="dxa"/>
+          </w:tcPr>
+          <w:p>
+            <w:r>
+              <w:t>fixed acidity</w:t>
+            </w:r>
+          </w:p>
+        </w:tc>
+        <w:tc>
+          <w:tcPr>
+            <w:tcW w:w="3969" w:type="dxa"/>
+          </w:tcPr>
+          <w:p>
+            <w:pPr>
+              <w:rPr>
+                <w:lang w:val="es-ES"/>
+              </w:rPr>
+            </w:pPr>
+            <w:r>
+              <w:rPr>
+                <w:lang w:val="es-ES"/>
+              </w:rPr>
+              <w:t>A</w:t>
+            </w:r>
+            <w:r>
+              <w:rPr>
+                <w:lang w:val="es-ES"/>
+              </w:rPr>
+              <w:t>cidez fija</w:t>
+            </w:r>
+          </w:p>
+        </w:tc>
+        <w:tc>
+          <w:tcPr>
+            <w:tcW w:w="1418" w:type="dxa"/>
+          </w:tcPr>
+          <w:p>
+            <w:pPr>
+              <w:rPr>
+                <w:lang w:val="es-ES"/>
+              </w:rPr>
+            </w:pPr>
+            <w:r>
+              <w:rPr>
+                <w:lang w:val="es-ES"/>
+              </w:rPr>
+              <w:t>Numérico</w:t>
+            </w:r>
+          </w:p>
+        </w:tc>
+      </w:tr>
+      <w:tr>
+        <w:trPr>
+          <w:jc w:val="center"/>
+        </w:trPr>
+        <w:tc>
+          <w:tcPr>
+            <w:tcW w:w="2263" w:type="dxa"/>
+          </w:tcPr>
+          <w:p>
+            <w:r>
+              <w:t>volatile acidity</w:t>
+            </w:r>
+          </w:p>
+        </w:tc>
+        <w:tc>
+          <w:tcPr>
+            <w:tcW w:w="3969" w:type="dxa"/>
+          </w:tcPr>
+          <w:p>
+            <w:pPr>
+              <w:rPr>
+                <w:lang w:val="es-ES"/>
+              </w:rPr>
+            </w:pPr>
+            <w:r>
+              <w:rPr>
+                <w:lang w:val="es-ES"/>
+              </w:rPr>
+              <w:t>Acidez volátil</w:t>
+            </w:r>
+          </w:p>
+        </w:tc>
+        <w:tc>
+          <w:tcPr>
+            <w:tcW w:w="1418" w:type="dxa"/>
+          </w:tcPr>
+          <w:p>
+            <w:pPr>
+              <w:rPr>
+                <w:lang w:val="es-ES"/>
+              </w:rPr>
+            </w:pPr>
+            <w:r>
+              <w:rPr>
+                <w:lang w:val="es-ES"/>
+              </w:rPr>
+              <w:t>Numérico</w:t>
+            </w:r>
+          </w:p>
+        </w:tc>
+      </w:tr>
+      <w:tr>
+        <w:trPr>
+          <w:jc w:val="center"/>
+        </w:trPr>
+        <w:tc>
+          <w:tcPr>
+            <w:tcW w:w="2263" w:type="dxa"/>
+          </w:tcPr>
+          <w:p>
+            <w:r>
+              <w:t>citric acid</w:t>
+            </w:r>
+          </w:p>
+        </w:tc>
+        <w:tc>
+          <w:tcPr>
+            <w:tcW w:w="3969" w:type="dxa"/>
+          </w:tcPr>
+          <w:p>
+            <w:pPr>
+              <w:rPr>
+                <w:lang w:val="es-ES"/>
+              </w:rPr>
+            </w:pPr>
+            <w:r>
+              <w:rPr>
+                <w:lang w:val="es-ES"/>
+              </w:rPr>
+              <w:t>Ácido cítrico</w:t>
+            </w:r>
+          </w:p>
+        </w:tc>
+        <w:tc>
+          <w:tcPr>
+            <w:tcW w:w="1418" w:type="dxa"/>
+          </w:tcPr>
+          <w:p>
+            <w:pPr>
+              <w:rPr>
+                <w:lang w:val="es-ES"/>
+              </w:rPr>
+            </w:pPr>
+            <w:r>
+              <w:rPr>
+                <w:lang w:val="es-ES"/>
+              </w:rPr>
+              <w:t>Numérico</w:t>
+            </w:r>
+          </w:p>
+        </w:tc>
+      </w:tr>
+      <w:tr>
+        <w:trPr>
+          <w:jc w:val="center"/>
+        </w:trPr>
+        <w:tc>
+          <w:tcPr>
+            <w:tcW w:w="2263" w:type="dxa"/>
+          </w:tcPr>
+          <w:p>
+            <w:r>
+              <w:t>residual sugar</w:t>
+            </w:r>
+          </w:p>
+        </w:tc>
+        <w:tc>
+          <w:tcPr>
+            <w:tcW w:w="3969" w:type="dxa"/>
+          </w:tcPr>
+          <w:p>
+            <w:pPr>
+              <w:rPr>
+                <w:lang w:val="es-ES"/>
+              </w:rPr>
+            </w:pPr>
+            <w:r>
+              <w:rPr>
+                <w:lang w:val="es-ES"/>
+              </w:rPr>
+              <w:t>Azúcar residual</w:t>
+            </w:r>
+          </w:p>
+        </w:tc>
+        <w:tc>
+          <w:tcPr>
+            <w:tcW w:w="1418" w:type="dxa"/>
+          </w:tcPr>
+          <w:p>
+            <w:pPr>
+              <w:rPr>
+                <w:lang w:val="es-ES"/>
+              </w:rPr>
+            </w:pPr>
+            <w:r>
+              <w:rPr>
+                <w:lang w:val="es-ES"/>
+              </w:rPr>
+              <w:t>Numérico</w:t>
+            </w:r>
+          </w:p>
+        </w:tc>
+      </w:tr>
+      <w:tr>
+        <w:trPr>
+          <w:jc w:val="center"/>
+        </w:trPr>
+        <w:tc>
+          <w:tcPr>
+            <w:tcW w:w="2263" w:type="dxa"/>
+          </w:tcPr>
+          <w:p>
+            <w:r>
+              <w:t>chlorides</w:t>
+            </w:r>
+          </w:p>
+        </w:tc>
+        <w:tc>
+          <w:tcPr>
+            <w:tcW w:w="3969" w:type="dxa"/>
+          </w:tcPr>
+          <w:p>
+            <w:pPr>
+              <w:rPr>
+                <w:lang w:val="es-ES"/>
+              </w:rPr>
+            </w:pPr>
+            <w:r>
+              <w:rPr>
+                <w:lang w:val="es-ES"/>
+              </w:rPr>
+              <w:t>Cloruros</w:t>
+            </w:r>
+          </w:p>
+        </w:tc>
+        <w:tc>
+          <w:tcPr>
+            <w:tcW w:w="1418" w:type="dxa"/>
+          </w:tcPr>
+          <w:p>
+            <w:pPr>
+              <w:rPr>
+                <w:lang w:val="es-ES"/>
+              </w:rPr>
+            </w:pPr>
+            <w:r>
+              <w:rPr>
+                <w:lang w:val="es-ES"/>
+              </w:rPr>
+              <w:t>Numérico</w:t>
+            </w:r>
+          </w:p>
+        </w:tc>
+      </w:tr>
+      <w:tr>
+        <w:trPr>
+          <w:jc w:val="center"/>
+        </w:trPr>
+        <w:tc>
+          <w:tcPr>
+            <w:tcW w:w="2263" w:type="dxa"/>
+          </w:tcPr>
+          <w:p>
+            <w:r>
+              <w:t xml:space="preserve">free </w:t>
+            </w:r>
+            <w:proofErr w:type="spellStart"/>
+            <w:r>
+              <w:t>sulfur</w:t>
+            </w:r>
+            <w:proofErr w:type="spellEnd"/>
+            <w:r>
+              <w:t xml:space="preserve"> dioxide</w:t>
+            </w:r>
+          </w:p>
+        </w:tc>
+        <w:tc>
+          <w:tcPr>
+            <w:tcW w:w="3969" w:type="dxa"/>
+          </w:tcPr>
+          <w:p>
+            <w:pPr>
+              <w:rPr>
+                <w:lang w:val="es-ES"/>
+              </w:rPr>
+            </w:pPr>
+            <w:r>
+              <w:rPr>
+                <w:lang w:val="es-ES"/>
+              </w:rPr>
+              <w:t>Dióxido de azufre libre</w:t>
+            </w:r>
+          </w:p>
+        </w:tc>
+        <w:tc>
+          <w:tcPr>
+            <w:tcW w:w="1418" w:type="dxa"/>
+          </w:tcPr>
+          <w:p>
+            <w:pPr>
+              <w:rPr>
+                <w:lang w:val="es-ES"/>
+              </w:rPr>
+            </w:pPr>
+            <w:r>
+              <w:rPr>
+                <w:lang w:val="es-ES"/>
+              </w:rPr>
+              <w:t>Numérico</w:t>
+            </w:r>
+          </w:p>
+        </w:tc>
+      </w:tr>
+      <w:tr>
+        <w:trPr>
+          <w:jc w:val="center"/>
+        </w:trPr>
+        <w:tc>
+          <w:tcPr>
+            <w:tcW w:w="2263" w:type="dxa"/>
+          </w:tcPr>
+          <w:p>
+            <w:r>
+              <w:t xml:space="preserve">total </w:t>
+            </w:r>
+            <w:proofErr w:type="spellStart"/>
+            <w:r>
+              <w:t>sulfur</w:t>
+            </w:r>
+            <w:proofErr w:type="spellEnd"/>
+            <w:r>
+              <w:t xml:space="preserve"> dioxide</w:t>
+            </w:r>
+          </w:p>
+        </w:tc>
+        <w:tc>
+          <w:tcPr>
+            <w:tcW w:w="3969" w:type="dxa"/>
+          </w:tcPr>
+          <w:p>
+            <w:pPr>
+              <w:rPr>
+                <w:lang w:val="es-ES"/>
+              </w:rPr>
+            </w:pPr>
+            <w:r>
+              <w:rPr>
+                <w:lang w:val="es-ES"/>
+              </w:rPr>
+              <w:t>D</w:t>
+            </w:r>
+            <w:r>
+              <w:rPr>
+                <w:lang w:val="es-ES"/>
+              </w:rPr>
+              <w:t>ióxido de azufre total</w:t>
+            </w:r>
+          </w:p>
+        </w:tc>
+        <w:tc>
+          <w:tcPr>
+            <w:tcW w:w="1418" w:type="dxa"/>
+          </w:tcPr>
+          <w:p>
+            <w:pPr>
+              <w:rPr>
+                <w:lang w:val="es-ES"/>
+              </w:rPr>
+            </w:pPr>
+            <w:r>
+              <w:rPr>
+                <w:lang w:val="es-ES"/>
+              </w:rPr>
+              <w:t>Numérico</w:t>
+            </w:r>
+          </w:p>
+        </w:tc>
+      </w:tr>
+      <w:tr>
+        <w:trPr>
+          <w:jc w:val="center"/>
+        </w:trPr>
+        <w:tc>
+          <w:tcPr>
+            <w:tcW w:w="2263" w:type="dxa"/>
+          </w:tcPr>
+          <w:p>
+            <w:r>
+              <w:t>density</w:t>
+            </w:r>
+          </w:p>
+        </w:tc>
+        <w:tc>
+          <w:tcPr>
+            <w:tcW w:w="3969" w:type="dxa"/>
+          </w:tcPr>
+          <w:p>
+            <w:pPr>
+              <w:rPr>
+                <w:lang w:val="es-ES"/>
+              </w:rPr>
+            </w:pPr>
+            <w:r>
+              <w:rPr>
+                <w:lang w:val="es-ES"/>
+              </w:rPr>
+              <w:t>Densidad</w:t>
+            </w:r>
+          </w:p>
+        </w:tc>
+        <w:tc>
+          <w:tcPr>
+            <w:tcW w:w="1418" w:type="dxa"/>
+          </w:tcPr>
+          <w:p>
+            <w:pPr>
+              <w:rPr>
+                <w:lang w:val="es-ES"/>
+              </w:rPr>
+            </w:pPr>
+            <w:r>
+              <w:rPr>
+                <w:lang w:val="es-ES"/>
+              </w:rPr>
+              <w:t>Numérico</w:t>
+            </w:r>
+          </w:p>
+        </w:tc>
+      </w:tr>
+      <w:tr>
+        <w:trPr>
+          <w:jc w:val="center"/>
+        </w:trPr>
+        <w:tc>
+          <w:tcPr>
+            <w:tcW w:w="2263" w:type="dxa"/>
+          </w:tcPr>
+          <w:p>
+            <w:r>
+              <w:t>pH</w:t>
+            </w:r>
+          </w:p>
+        </w:tc>
+        <w:tc>
+          <w:tcPr>
+            <w:tcW w:w="3969" w:type="dxa"/>
+          </w:tcPr>
+          <w:p>
+            <w:pPr>
+              <w:rPr>
+                <w:lang w:val="es-ES"/>
+              </w:rPr>
+            </w:pPr>
+            <w:r>
+              <w:rPr>
+                <w:lang w:val="es-ES"/>
+              </w:rPr>
+              <w:t>PH</w:t>
+            </w:r>
+          </w:p>
+        </w:tc>
+        <w:tc>
+          <w:tcPr>
+            <w:tcW w:w="1418" w:type="dxa"/>
+          </w:tcPr>
+          <w:p>
+            <w:pPr>
+              <w:rPr>
+                <w:lang w:val="es-ES"/>
+              </w:rPr>
+            </w:pPr>
+            <w:r>
+              <w:rPr>
+                <w:lang w:val="es-ES"/>
+              </w:rPr>
+              <w:t>Numérico</w:t>
+            </w:r>
+          </w:p>
+        </w:tc>
+      </w:tr>
+      <w:tr>
+        <w:trPr>
+          <w:jc w:val="center"/>
+        </w:trPr>
+        <w:tc>
+          <w:tcPr>
+            <w:tcW w:w="2263" w:type="dxa"/>
+          </w:tcPr>
+          <w:p>
+            <w:r>
+              <w:t>sulphates</w:t>
+            </w:r>
+          </w:p>
+        </w:tc>
+        <w:tc>
+          <w:tcPr>
+            <w:tcW w:w="3969" w:type="dxa"/>
+          </w:tcPr>
+          <w:p>
+            <w:pPr>
+              <w:rPr>
+                <w:lang w:val="es-ES"/>
+              </w:rPr>
+            </w:pPr>
+            <w:r>
+              <w:rPr>
+                <w:lang w:val="es-ES"/>
+              </w:rPr>
+              <w:t>Sulfatos</w:t>
+            </w:r>
+          </w:p>
+        </w:tc>
+        <w:tc>
+          <w:tcPr>
+            <w:tcW w:w="1418" w:type="dxa"/>
+          </w:tcPr>
+          <w:p>
+            <w:pPr>
+              <w:rPr>
+                <w:lang w:val="es-ES"/>
+              </w:rPr>
+            </w:pPr>
+            <w:r>
+              <w:rPr>
+                <w:lang w:val="es-ES"/>
+              </w:rPr>
+              <w:t>Numérico</w:t>
+            </w:r>
+          </w:p>
+        </w:tc>
+      </w:tr>
+      <w:tr>
+        <w:trPr>
+          <w:jc w:val="center"/>
+        </w:trPr>
+        <w:tc>
+          <w:tcPr>
+            <w:tcW w:w="2263" w:type="dxa"/>
+          </w:tcPr>
+          <w:p>
+            <w:r>
+              <w:t>alcohol</w:t>
+            </w:r>
+          </w:p>
+        </w:tc>
+        <w:tc>
+          <w:tcPr>
+            <w:tcW w:w="3969" w:type="dxa"/>
+          </w:tcPr>
+          <w:p>
+            <w:pPr>
+              <w:rPr>
+                <w:lang w:val="es-ES"/>
+              </w:rPr>
+            </w:pPr>
+            <w:r>
+              <w:rPr>
+                <w:lang w:val="es-ES"/>
+              </w:rPr>
+              <w:t>Porcentaje de alcohol en volumen</w:t>
+            </w:r>
+          </w:p>
+        </w:tc>
+        <w:tc>
+          <w:tcPr>
+            <w:tcW w:w="1418" w:type="dxa"/>
+          </w:tcPr>
+          <w:p>
+            <w:pPr>
+              <w:rPr>
+                <w:lang w:val="es-ES"/>
+              </w:rPr>
+            </w:pPr>
+            <w:r>
+              <w:rPr>
+                <w:lang w:val="es-ES"/>
+              </w:rPr>
+              <w:t>Numérico</w:t>
+            </w:r>
+          </w:p>
+        </w:tc>
+      </w:tr>
+      <w:tr>
+        <w:trPr>
+          <w:jc w:val="center"/>
+        </w:trPr>
+        <w:tc>
+          <w:tcPr>
+            <w:tcW w:w="2263" w:type="dxa"/>
+          </w:tcPr>
+          <w:p>
+            <w:r>
+              <w:t>quality</w:t>
+            </w:r>
+          </w:p>
+        </w:tc>
+        <w:tc>
+          <w:tcPr>
+            <w:tcW w:w="3969" w:type="dxa"/>
+          </w:tcPr>
+          <w:p>
+            <w:pPr>
+              <w:rPr>
+                <w:lang w:val="es-ES"/>
+              </w:rPr>
+            </w:pPr>
+            <w:r>
+              <w:rPr>
+                <w:lang w:val="es-ES"/>
+              </w:rPr>
+              <w:t>Valor de calidad resultante del ensayo</w:t>
+            </w:r>
+          </w:p>
+        </w:tc>
+        <w:tc>
+          <w:tcPr>
+            <w:tcW w:w="1418" w:type="dxa"/>
+          </w:tcPr>
+          <w:p>
+            <w:pPr>
+              <w:rPr>
+                <w:lang w:val="es-ES"/>
+              </w:rPr>
+            </w:pPr>
+            <w:r>
+              <w:rPr>
+                <w:lang w:val="es-ES"/>
+              </w:rPr>
+              <w:t>Numérico</w:t>
+            </w:r>
+          </w:p>
+        </w:tc>
+      </w:tr>
+    </w:tbl>
+    <w:p>
+      <w:pPr>
+        <w:rPr>
+          <w:lang w:val="es-ES"/>
+        </w:rPr>
+      </w:pPr>
+    </w:p>
+    <w:p>
+      <w:pPr>
+        <w:rPr>
+          <w:lang w:val="es-ES"/>
+        </w:rPr>
+      </w:pPr>
+      <w:r>
+        <w:rPr>
+          <w:lang w:val="es-ES"/>
+        </w:rPr>
+        <w:t xml:space="preserve">XXX Cargar directamente el dataset desde un </w:t>
+      </w:r>
+      <w:proofErr w:type="spellStart"/>
+      <w:r>
+        <w:rPr>
+          <w:lang w:val="es-ES"/>
+        </w:rPr>
+        <w:t>csv</w:t>
+      </w:r>
+      <w:proofErr w:type="spellEnd"/>
+      <w:r>
+        <w:rPr>
+          <w:lang w:val="es-ES"/>
+        </w:rPr>
+        <w:t xml:space="preserve"> añadido al repositorio. Si descargamos la última versión automáticamente en el código y se produce alguna modificación en el fichero no podríamos ejecutar el script XXX</w:t>
+      </w:r>
+    </w:p>
+    <w:p>
+      <w:pPr>
+        <w:rPr>
+          <w:lang w:val="es-ES"/>
+        </w:rPr>
+      </w:pPr>
+    </w:p>
+    <w:p>
+      <w:pPr>
         <w:pStyle w:val="Prrafodelista"/>
         <w:numPr>
           <w:ilvl w:val="2"/>
@@ -647,11 +2125,296 @@
     </w:p>
     <w:p>
       <w:pPr>
+        <w:rPr>
+          <w:lang w:val="es-ES"/>
+        </w:rPr>
+      </w:pPr>
+      <w:r>
+        <w:rPr>
+          <w:lang w:val="es-ES"/>
+        </w:rPr>
+        <w:t>El objetivo es realizar un análisis completo del dataset de modo que trabajemos todas las fases de la analítica avanzada.</w:t>
+      </w:r>
+    </w:p>
+    <w:p>
+      <w:pPr>
+        <w:jc w:val="center"/>
+        <w:rPr>
+          <w:lang w:val="es-ES"/>
+        </w:rPr>
+      </w:pPr>
+      <w:r>
+        <w:rPr>
+          <w:noProof/>
+          <w:lang w:eastAsia="en-GB"/>
+        </w:rPr>
+        <w:drawing>
+          <wp:inline distT="0" distB="0" distL="0" distR="0">
+            <wp:extent cx="2552457" cy="1508379"/>
+            <wp:effectExtent l="0" t="0" r="635" b="0"/>
+            <wp:docPr id="1" name="Imagen 1" descr="https://www.neuraldesigner.com/images/advanced_analytics.png"/>
+            <wp:cNvGraphicFramePr>
+              <a:graphicFrameLocks xmlns:a="http://schemas.openxmlformats.org/drawingml/2006/main" noChangeAspect="1"/>
+            </wp:cNvGraphicFramePr>
+            <a:graphic xmlns:a="http://schemas.openxmlformats.org/drawingml/2006/main">
+              <a:graphicData uri="http://schemas.openxmlformats.org/drawingml/2006/picture">
+                <pic:pic xmlns:pic="http://schemas.openxmlformats.org/drawingml/2006/picture">
+                  <pic:nvPicPr>
+                    <pic:cNvPr id="0" name="Picture 2" descr="https://www.neuraldesigner.com/images/advanced_analytics.png"/>
+                    <pic:cNvPicPr>
+                      <a:picLocks noChangeAspect="1" noChangeArrowheads="1"/>
+                    </pic:cNvPicPr>
+                  </pic:nvPicPr>
+                  <pic:blipFill>
+                    <a:blip r:embed="rId10" cstate="print">
+                      <a:extLst>
+                        <a:ext uri="{28A0092B-C50C-407E-A947-70E740481C1C}">
+                          <a14:useLocalDpi xmlns:a14="http://schemas.microsoft.com/office/drawing/2010/main" val="0"/>
+                        </a:ext>
+                      </a:extLst>
+                    </a:blip>
+                    <a:srcRect/>
+                    <a:stretch>
+                      <a:fillRect/>
+                    </a:stretch>
+                  </pic:blipFill>
+                  <pic:spPr bwMode="auto">
+                    <a:xfrm>
+                      <a:off x="0" y="0"/>
+                      <a:ext cx="2558679" cy="1512056"/>
+                    </a:xfrm>
+                    <a:prstGeom prst="rect">
+                      <a:avLst/>
+                    </a:prstGeom>
+                    <a:noFill/>
+                    <a:ln>
+                      <a:noFill/>
+                    </a:ln>
+                  </pic:spPr>
+                </pic:pic>
+              </a:graphicData>
+            </a:graphic>
+          </wp:inline>
+        </w:drawing>
+      </w:r>
+    </w:p>
+    <w:p>
+      <w:pPr>
+        <w:pStyle w:val="Prrafodelista"/>
+        <w:numPr>
+          <w:ilvl w:val="0"/>
+          <w:numId w:val="47"/>
+        </w:numPr>
+        <w:jc w:val="both"/>
+        <w:rPr>
+          <w:lang w:val="es-ES"/>
+        </w:rPr>
+      </w:pPr>
+      <w:r>
+        <w:rPr>
+          <w:lang w:val="es-ES"/>
+        </w:rPr>
+        <w:lastRenderedPageBreak/>
+        <w:t>Análisis descriptivo</w:t>
+      </w:r>
+      <w:r>
+        <w:rPr>
+          <w:lang w:val="es-ES"/>
+        </w:rPr>
+        <w:t xml:space="preserve">. </w:t>
+      </w:r>
+      <w:r>
+        <w:rPr>
+          <w:lang w:val="es-ES"/>
+        </w:rPr>
+        <w:t>N</w:t>
+      </w:r>
+      <w:r>
+        <w:rPr>
+          <w:lang w:val="es-ES"/>
+        </w:rPr>
+        <w:t xml:space="preserve">os permite responder a la pregunta </w:t>
+      </w:r>
+      <w:r>
+        <w:rPr>
+          <w:i/>
+          <w:lang w:val="es-ES"/>
+        </w:rPr>
+        <w:t>¿Qué ha pasado?</w:t>
+      </w:r>
+      <w:r>
+        <w:rPr>
+          <w:lang w:val="es-ES"/>
+        </w:rPr>
+        <w:t xml:space="preserve"> En otras palabras, nos ofrece un resumen de los datos históricos.</w:t>
+      </w:r>
+    </w:p>
+    <w:p>
+      <w:pPr>
+        <w:pStyle w:val="Prrafodelista"/>
+        <w:numPr>
+          <w:ilvl w:val="0"/>
+          <w:numId w:val="47"/>
+        </w:numPr>
+        <w:jc w:val="both"/>
+        <w:rPr>
+          <w:lang w:val="es-ES"/>
+        </w:rPr>
+      </w:pPr>
+      <w:r>
+        <w:rPr>
+          <w:lang w:val="es-ES"/>
+        </w:rPr>
+        <w:t>Análisis de diagnóstico</w:t>
+      </w:r>
+      <w:r>
+        <w:rPr>
+          <w:lang w:val="es-ES"/>
+        </w:rPr>
+        <w:t xml:space="preserve">. Nos permite responder a la pregunta </w:t>
+      </w:r>
+      <w:r>
+        <w:rPr>
+          <w:i/>
+          <w:lang w:val="es-ES"/>
+        </w:rPr>
+        <w:t>¿Por qué ha pasado?</w:t>
+      </w:r>
+      <w:r>
+        <w:rPr>
+          <w:b/>
+          <w:i/>
+          <w:lang w:val="es-ES"/>
+        </w:rPr>
+        <w:t xml:space="preserve"> </w:t>
+      </w:r>
+      <w:r>
+        <w:rPr>
+          <w:lang w:val="es-ES"/>
+        </w:rPr>
+        <w:t>En esta fase se identifican las relaciones entre las variables en estudio.</w:t>
+      </w:r>
+    </w:p>
+    <w:p>
+      <w:pPr>
+        <w:pStyle w:val="Prrafodelista"/>
+        <w:numPr>
+          <w:ilvl w:val="0"/>
+          <w:numId w:val="47"/>
+        </w:numPr>
+        <w:jc w:val="both"/>
+        <w:rPr>
+          <w:lang w:val="es-ES"/>
+        </w:rPr>
+      </w:pPr>
+      <w:r>
+        <w:rPr>
+          <w:lang w:val="es-ES"/>
+        </w:rPr>
+        <w:t>Análisis predictivo</w:t>
+      </w:r>
+      <w:r>
+        <w:rPr>
+          <w:lang w:val="es-ES"/>
+        </w:rPr>
+        <w:t>.</w:t>
+      </w:r>
+      <w:r>
+        <w:rPr>
+          <w:lang w:val="es-ES"/>
+        </w:rPr>
+        <w:t xml:space="preserve"> Nos permite responder a la pregunta </w:t>
+      </w:r>
+      <w:r>
+        <w:rPr>
+          <w:i/>
+          <w:lang w:val="es-ES"/>
+        </w:rPr>
+        <w:t>¿Qué pasará?</w:t>
+      </w:r>
+      <w:r>
+        <w:rPr>
+          <w:i/>
+          <w:lang w:val="es-ES"/>
+        </w:rPr>
+        <w:t xml:space="preserve"> </w:t>
+      </w:r>
+      <w:r>
+        <w:rPr>
+          <w:lang w:val="es-ES"/>
+        </w:rPr>
+        <w:t>En esta fase se generan los modelos y se validan.</w:t>
+      </w:r>
+    </w:p>
+    <w:p>
+      <w:pPr>
+        <w:pStyle w:val="Prrafodelista"/>
+        <w:numPr>
+          <w:ilvl w:val="0"/>
+          <w:numId w:val="47"/>
+        </w:numPr>
+        <w:jc w:val="both"/>
+        <w:rPr>
+          <w:lang w:val="es-ES"/>
+        </w:rPr>
+      </w:pPr>
+      <w:r>
+        <w:rPr>
+          <w:lang w:val="es-ES"/>
+        </w:rPr>
+        <w:t>Análisis prescriptivo</w:t>
+      </w:r>
+      <w:r>
+        <w:rPr>
+          <w:lang w:val="es-ES"/>
+        </w:rPr>
+        <w:t>.</w:t>
+      </w:r>
+      <w:r>
+        <w:rPr>
+          <w:lang w:val="es-ES"/>
+        </w:rPr>
+        <w:t xml:space="preserve"> Nos permite responder a la pregunta </w:t>
+      </w:r>
+      <w:r>
+        <w:rPr>
+          <w:i/>
+          <w:lang w:val="es-ES"/>
+        </w:rPr>
+        <w:t>¿Cómo podemos hacer que pase?</w:t>
+      </w:r>
+      <w:r>
+        <w:rPr>
+          <w:lang w:val="es-ES"/>
+        </w:rPr>
+        <w:t xml:space="preserve"> Se a</w:t>
+      </w:r>
+      <w:bookmarkStart w:id="0" w:name="_GoBack"/>
+      <w:bookmarkEnd w:id="0"/>
+      <w:r>
+        <w:rPr>
+          <w:lang w:val="es-ES"/>
+        </w:rPr>
+        <w:t>plica el modelo a una situación real para buscar puntos óptimos y responder a preguntas estratégicas para el diseño de nuevos productos.</w:t>
+      </w:r>
+    </w:p>
+    <w:p>
+      <w:pPr>
+        <w:rPr>
+          <w:lang w:val="es-ES"/>
+        </w:rPr>
+      </w:pPr>
+    </w:p>
+    <w:p>
+      <w:pPr>
         <w:pStyle w:val="Prrafodelista"/>
         <w:numPr>
           <w:ilvl w:val="1"/>
           <w:numId w:val="41"/>
         </w:numPr>
+        <w:rPr>
+          <w:lang w:val="es-ES"/>
+        </w:rPr>
       </w:pPr>
       <w:r>
         <w:rPr>
@@ -667,6 +2430,9 @@
           <w:ilvl w:val="2"/>
           <w:numId w:val="41"/>
         </w:numPr>
+        <w:rPr>
+          <w:lang w:val="es-ES"/>
+        </w:rPr>
       </w:pPr>
       <w:r>
         <w:rPr>
@@ -954,7 +2720,23 @@
           <w:color w:val="A6A6A6" w:themeColor="background1" w:themeShade="A6"/>
           <w:lang w:val="es-ES"/>
         </w:rPr>
-        <w:t>. Responder pregunta 3.1. resuelto en PEC 2</w:t>
+        <w:t>. Responder pregunta 3.1</w:t>
+      </w:r>
+      <w:r>
+        <w:rPr>
+          <w:i/>
+          <w:color w:val="A6A6A6" w:themeColor="background1" w:themeShade="A6"/>
+          <w:lang w:val="es-ES"/>
+        </w:rPr>
+        <w:t xml:space="preserve"> del enunciado</w:t>
+      </w:r>
+      <w:r>
+        <w:rPr>
+          <w:i/>
+          <w:color w:val="A6A6A6" w:themeColor="background1" w:themeShade="A6"/>
+          <w:lang w:val="es-ES"/>
+        </w:rPr>
+        <w:t>. resuelto en PEC 2</w:t>
       </w:r>
     </w:p>
     <w:p>
@@ -1020,15 +2802,7 @@
           <w:color w:val="A6A6A6" w:themeColor="background1" w:themeShade="A6"/>
           <w:lang w:val="es-ES"/>
         </w:rPr>
-        <w:t>Contraste de hipótesis 1: Es el valor</w:t>
-      </w:r>
-      <w:r>
-        <w:rPr>
-          <w:i/>
-          <w:color w:val="A6A6A6" w:themeColor="background1" w:themeShade="A6"/>
-          <w:lang w:val="es-ES"/>
-        </w:rPr>
-        <w:t xml:space="preserve"> medio de la </w:t>
+        <w:t xml:space="preserve">Contraste de hipótesis 1: Es el valor medio de la </w:t>
       </w:r>
       <w:r>
         <w:rPr>
@@ -1144,8 +2918,6 @@
         </w:rPr>
         <w:t xml:space="preserve"> de forma que parezca la matriz de </w:t>
       </w:r>
-      <w:bookmarkStart w:id="0" w:name="_GoBack"/>
-      <w:bookmarkEnd w:id="0"/>
       <w:r>
         <w:rPr>
           <w:i/>
@@ -1277,13 +3049,7 @@
         <w:rPr>
           <w:lang w:val="es-ES"/>
         </w:rPr>
-        <w:t xml:space="preserve">Análisis </w:t>
-      </w:r>
-      <w:r>
-        <w:rPr>
-          <w:lang w:val="es-ES"/>
-        </w:rPr>
-        <w:t>predictivo</w:t>
+        <w:t>Análisis predictivo</w:t>
       </w:r>
     </w:p>
     <w:p>
@@ -1367,7 +3133,6 @@
           <w:color w:val="A6A6A6" w:themeColor="background1" w:themeShade="A6"/>
           <w:lang w:val="es-ES"/>
         </w:rPr>
-        <w:lastRenderedPageBreak/>
         <w:t>Modelo de regresión lineal</w:t>
       </w:r>
       <w:r>
@@ -1414,6 +3179,7 @@
           <w:color w:val="A6A6A6" w:themeColor="background1" w:themeShade="A6"/>
           <w:lang w:val="es-ES"/>
         </w:rPr>
+        <w:lastRenderedPageBreak/>
         <w:t>Estudiar colinealidad entre lo</w:t>
       </w:r>
       <w:r>
@@ -1865,8 +3631,8 @@
       </w:pPr>
     </w:p>
     <w:sectPr>
-      <w:headerReference w:type="default" r:id="rId9"/>
-      <w:footerReference w:type="default" r:id="rId10"/>
+      <w:headerReference w:type="default" r:id="rId11"/>
+      <w:footerReference w:type="default" r:id="rId12"/>
       <w:pgSz w:w="11906" w:h="16838"/>
       <w:pgMar w:top="1417" w:right="1701" w:bottom="1417" w:left="1701" w:header="708" w:footer="708" w:gutter="0"/>
       <w:pgNumType w:start="1"/>
@@ -1933,7 +3699,7 @@
             <w:noProof/>
             <w:lang w:val="es-ES"/>
           </w:rPr>
-          <w:t>3</w:t>
+          <w:t>5</w:t>
         </w:r>
         <w:r>
           <w:fldChar w:fldCharType="end"/>
@@ -3806,6 +5572,119 @@
     </w:lvl>
   </w:abstractNum>
   <w:abstractNum w:abstractNumId="17" w15:restartNumberingAfterBreak="0">
+    <w:nsid w:val="2AE307F0"/>
+    <w:multiLevelType w:val="hybridMultilevel"/>
+    <w:tmpl w:val="79866A54"/>
+    <w:lvl w:ilvl="0" w:tplc="08090001">
+      <w:start w:val="1"/>
+      <w:numFmt w:val="bullet"/>
+      <w:lvlText w:val=""/>
+      <w:lvlJc w:val="left"/>
+      <w:pPr>
+        <w:ind w:left="720" w:hanging="360"/>
+      </w:pPr>
+      <w:rPr>
+        <w:rFonts w:ascii="Symbol" w:hAnsi="Symbol" w:hint="default"/>
+      </w:rPr>
+    </w:lvl>
+    <w:lvl w:ilvl="1" w:tplc="08090003" w:tentative="1">
+      <w:start w:val="1"/>
+      <w:numFmt w:val="bullet"/>
+      <w:lvlText w:val="o"/>
+      <w:lvlJc w:val="left"/>
+      <w:pPr>
+        <w:ind w:left="1440" w:hanging="360"/>
+      </w:pPr>
+      <w:rPr>
+        <w:rFonts w:ascii="Courier New" w:hAnsi="Courier New" w:cs="Courier New" w:hint="default"/>
+      </w:rPr>
+    </w:lvl>
+    <w:lvl w:ilvl="2" w:tplc="08090005" w:tentative="1">
+      <w:start w:val="1"/>
+      <w:numFmt w:val="bullet"/>
+      <w:lvlText w:val=""/>
+      <w:lvlJc w:val="left"/>
+      <w:pPr>
+        <w:ind w:left="2160" w:hanging="360"/>
+      </w:pPr>
+      <w:rPr>
+        <w:rFonts w:ascii="Wingdings" w:hAnsi="Wingdings" w:hint="default"/>
+      </w:rPr>
+    </w:lvl>
+    <w:lvl w:ilvl="3" w:tplc="08090001" w:tentative="1">
+      <w:start w:val="1"/>
+      <w:numFmt w:val="bullet"/>
+      <w:lvlText w:val=""/>
+      <w:lvlJc w:val="left"/>
+      <w:pPr>
+        <w:ind w:left="2880" w:hanging="360"/>
+      </w:pPr>
+      <w:rPr>
+        <w:rFonts w:ascii="Symbol" w:hAnsi="Symbol" w:hint="default"/>
+      </w:rPr>
+    </w:lvl>
+    <w:lvl w:ilvl="4" w:tplc="08090003" w:tentative="1">
+      <w:start w:val="1"/>
+      <w:numFmt w:val="bullet"/>
+      <w:lvlText w:val="o"/>
+      <w:lvlJc w:val="left"/>
+      <w:pPr>
+        <w:ind w:left="3600" w:hanging="360"/>
+      </w:pPr>
+      <w:rPr>
+        <w:rFonts w:ascii="Courier New" w:hAnsi="Courier New" w:cs="Courier New" w:hint="default"/>
+      </w:rPr>
+    </w:lvl>
+    <w:lvl w:ilvl="5" w:tplc="08090005" w:tentative="1">
+      <w:start w:val="1"/>
+      <w:numFmt w:val="bullet"/>
+      <w:lvlText w:val=""/>
+      <w:lvlJc w:val="left"/>
+      <w:pPr>
+        <w:ind w:left="4320" w:hanging="360"/>
+      </w:pPr>
+      <w:rPr>
+        <w:rFonts w:ascii="Wingdings" w:hAnsi="Wingdings" w:hint="default"/>
+      </w:rPr>
+    </w:lvl>
+    <w:lvl w:ilvl="6" w:tplc="08090001" w:tentative="1">
+      <w:start w:val="1"/>
+      <w:numFmt w:val="bullet"/>
+      <w:lvlText w:val=""/>
+      <w:lvlJc w:val="left"/>
+      <w:pPr>
+        <w:ind w:left="5040" w:hanging="360"/>
+      </w:pPr>
+      <w:rPr>
+        <w:rFonts w:ascii="Symbol" w:hAnsi="Symbol" w:hint="default"/>
+      </w:rPr>
+    </w:lvl>
+    <w:lvl w:ilvl="7" w:tplc="08090003" w:tentative="1">
+      <w:start w:val="1"/>
+      <w:numFmt w:val="bullet"/>
+      <w:lvlText w:val="o"/>
+      <w:lvlJc w:val="left"/>
+      <w:pPr>
+        <w:ind w:left="5760" w:hanging="360"/>
+      </w:pPr>
+      <w:rPr>
+        <w:rFonts w:ascii="Courier New" w:hAnsi="Courier New" w:cs="Courier New" w:hint="default"/>
+      </w:rPr>
+    </w:lvl>
+    <w:lvl w:ilvl="8" w:tplc="08090005" w:tentative="1">
+      <w:start w:val="1"/>
+      <w:numFmt w:val="bullet"/>
+      <w:lvlText w:val=""/>
+      <w:lvlJc w:val="left"/>
+      <w:pPr>
+        <w:ind w:left="6480" w:hanging="360"/>
+      </w:pPr>
+      <w:rPr>
+        <w:rFonts w:ascii="Wingdings" w:hAnsi="Wingdings" w:hint="default"/>
+      </w:rPr>
+    </w:lvl>
+  </w:abstractNum>
+  <w:abstractNum w:abstractNumId="18" w15:restartNumberingAfterBreak="0">
     <w:nsid w:val="2EDC7C12"/>
     <w:multiLevelType w:val="hybridMultilevel"/>
     <w:tmpl w:val="B1360938"/>
@@ -3918,7 +5797,7 @@
       </w:rPr>
     </w:lvl>
   </w:abstractNum>
-  <w:abstractNum w:abstractNumId="18" w15:restartNumberingAfterBreak="0">
+  <w:abstractNum w:abstractNumId="19" w15:restartNumberingAfterBreak="0">
     <w:nsid w:val="34682EC6"/>
     <w:multiLevelType w:val="hybridMultilevel"/>
     <w:tmpl w:val="26EEF2F0"/>
@@ -4030,7 +5909,7 @@
       </w:rPr>
     </w:lvl>
   </w:abstractNum>
-  <w:abstractNum w:abstractNumId="19" w15:restartNumberingAfterBreak="0">
+  <w:abstractNum w:abstractNumId="20" w15:restartNumberingAfterBreak="0">
     <w:nsid w:val="37DE6D2E"/>
     <w:multiLevelType w:val="multilevel"/>
     <w:tmpl w:val="A798F0EC"/>
@@ -4146,7 +6025,7 @@
       </w:rPr>
     </w:lvl>
   </w:abstractNum>
-  <w:abstractNum w:abstractNumId="20" w15:restartNumberingAfterBreak="0">
+  <w:abstractNum w:abstractNumId="21" w15:restartNumberingAfterBreak="0">
     <w:nsid w:val="38861FB4"/>
     <w:multiLevelType w:val="multilevel"/>
     <w:tmpl w:val="8A601560"/>
@@ -4259,7 +6138,7 @@
       </w:rPr>
     </w:lvl>
   </w:abstractNum>
-  <w:abstractNum w:abstractNumId="21" w15:restartNumberingAfterBreak="0">
+  <w:abstractNum w:abstractNumId="22" w15:restartNumberingAfterBreak="0">
     <w:nsid w:val="39C45E79"/>
     <w:multiLevelType w:val="hybridMultilevel"/>
     <w:tmpl w:val="4442EFF2"/>
@@ -4372,7 +6251,7 @@
       </w:rPr>
     </w:lvl>
   </w:abstractNum>
-  <w:abstractNum w:abstractNumId="22" w15:restartNumberingAfterBreak="0">
+  <w:abstractNum w:abstractNumId="23" w15:restartNumberingAfterBreak="0">
     <w:nsid w:val="3D63519E"/>
     <w:multiLevelType w:val="hybridMultilevel"/>
     <w:tmpl w:val="DD4433F6"/>
@@ -4485,7 +6364,120 @@
       </w:rPr>
     </w:lvl>
   </w:abstractNum>
-  <w:abstractNum w:abstractNumId="23" w15:restartNumberingAfterBreak="0">
+  <w:abstractNum w:abstractNumId="24" w15:restartNumberingAfterBreak="0">
+    <w:nsid w:val="3DFD58F1"/>
+    <w:multiLevelType w:val="hybridMultilevel"/>
+    <w:tmpl w:val="B2EA5C60"/>
+    <w:lvl w:ilvl="0" w:tplc="08090001">
+      <w:start w:val="1"/>
+      <w:numFmt w:val="bullet"/>
+      <w:lvlText w:val=""/>
+      <w:lvlJc w:val="left"/>
+      <w:pPr>
+        <w:ind w:left="720" w:hanging="360"/>
+      </w:pPr>
+      <w:rPr>
+        <w:rFonts w:ascii="Symbol" w:hAnsi="Symbol" w:hint="default"/>
+      </w:rPr>
+    </w:lvl>
+    <w:lvl w:ilvl="1" w:tplc="08090003" w:tentative="1">
+      <w:start w:val="1"/>
+      <w:numFmt w:val="bullet"/>
+      <w:lvlText w:val="o"/>
+      <w:lvlJc w:val="left"/>
+      <w:pPr>
+        <w:ind w:left="1440" w:hanging="360"/>
+      </w:pPr>
+      <w:rPr>
+        <w:rFonts w:ascii="Courier New" w:hAnsi="Courier New" w:cs="Courier New" w:hint="default"/>
+      </w:rPr>
+    </w:lvl>
+    <w:lvl w:ilvl="2" w:tplc="08090005" w:tentative="1">
+      <w:start w:val="1"/>
+      <w:numFmt w:val="bullet"/>
+      <w:lvlText w:val=""/>
+      <w:lvlJc w:val="left"/>
+      <w:pPr>
+        <w:ind w:left="2160" w:hanging="360"/>
+      </w:pPr>
+      <w:rPr>
+        <w:rFonts w:ascii="Wingdings" w:hAnsi="Wingdings" w:hint="default"/>
+      </w:rPr>
+    </w:lvl>
+    <w:lvl w:ilvl="3" w:tplc="08090001" w:tentative="1">
+      <w:start w:val="1"/>
+      <w:numFmt w:val="bullet"/>
+      <w:lvlText w:val=""/>
+      <w:lvlJc w:val="left"/>
+      <w:pPr>
+        <w:ind w:left="2880" w:hanging="360"/>
+      </w:pPr>
+      <w:rPr>
+        <w:rFonts w:ascii="Symbol" w:hAnsi="Symbol" w:hint="default"/>
+      </w:rPr>
+    </w:lvl>
+    <w:lvl w:ilvl="4" w:tplc="08090003" w:tentative="1">
+      <w:start w:val="1"/>
+      <w:numFmt w:val="bullet"/>
+      <w:lvlText w:val="o"/>
+      <w:lvlJc w:val="left"/>
+      <w:pPr>
+        <w:ind w:left="3600" w:hanging="360"/>
+      </w:pPr>
+      <w:rPr>
+        <w:rFonts w:ascii="Courier New" w:hAnsi="Courier New" w:cs="Courier New" w:hint="default"/>
+      </w:rPr>
+    </w:lvl>
+    <w:lvl w:ilvl="5" w:tplc="08090005" w:tentative="1">
+      <w:start w:val="1"/>
+      <w:numFmt w:val="bullet"/>
+      <w:lvlText w:val=""/>
+      <w:lvlJc w:val="left"/>
+      <w:pPr>
+        <w:ind w:left="4320" w:hanging="360"/>
+      </w:pPr>
+      <w:rPr>
+        <w:rFonts w:ascii="Wingdings" w:hAnsi="Wingdings" w:hint="default"/>
+      </w:rPr>
+    </w:lvl>
+    <w:lvl w:ilvl="6" w:tplc="08090001" w:tentative="1">
+      <w:start w:val="1"/>
+      <w:numFmt w:val="bullet"/>
+      <w:lvlText w:val=""/>
+      <w:lvlJc w:val="left"/>
+      <w:pPr>
+        <w:ind w:left="5040" w:hanging="360"/>
+      </w:pPr>
+      <w:rPr>
+        <w:rFonts w:ascii="Symbol" w:hAnsi="Symbol" w:hint="default"/>
+      </w:rPr>
+    </w:lvl>
+    <w:lvl w:ilvl="7" w:tplc="08090003" w:tentative="1">
+      <w:start w:val="1"/>
+      <w:numFmt w:val="bullet"/>
+      <w:lvlText w:val="o"/>
+      <w:lvlJc w:val="left"/>
+      <w:pPr>
+        <w:ind w:left="5760" w:hanging="360"/>
+      </w:pPr>
+      <w:rPr>
+        <w:rFonts w:ascii="Courier New" w:hAnsi="Courier New" w:cs="Courier New" w:hint="default"/>
+      </w:rPr>
+    </w:lvl>
+    <w:lvl w:ilvl="8" w:tplc="08090005" w:tentative="1">
+      <w:start w:val="1"/>
+      <w:numFmt w:val="bullet"/>
+      <w:lvlText w:val=""/>
+      <w:lvlJc w:val="left"/>
+      <w:pPr>
+        <w:ind w:left="6480" w:hanging="360"/>
+      </w:pPr>
+      <w:rPr>
+        <w:rFonts w:ascii="Wingdings" w:hAnsi="Wingdings" w:hint="default"/>
+      </w:rPr>
+    </w:lvl>
+  </w:abstractNum>
+  <w:abstractNum w:abstractNumId="25" w15:restartNumberingAfterBreak="0">
     <w:nsid w:val="4268464C"/>
     <w:multiLevelType w:val="multilevel"/>
     <w:tmpl w:val="0E4278DE"/>
@@ -4598,7 +6590,7 @@
       </w:rPr>
     </w:lvl>
   </w:abstractNum>
-  <w:abstractNum w:abstractNumId="24" w15:restartNumberingAfterBreak="0">
+  <w:abstractNum w:abstractNumId="26" w15:restartNumberingAfterBreak="0">
     <w:nsid w:val="44455713"/>
     <w:multiLevelType w:val="hybridMultilevel"/>
     <w:tmpl w:val="55563152"/>
@@ -4711,7 +6703,7 @@
       </w:rPr>
     </w:lvl>
   </w:abstractNum>
-  <w:abstractNum w:abstractNumId="25" w15:restartNumberingAfterBreak="0">
+  <w:abstractNum w:abstractNumId="27" w15:restartNumberingAfterBreak="0">
     <w:nsid w:val="45E76EBC"/>
     <w:multiLevelType w:val="hybridMultilevel"/>
     <w:tmpl w:val="DE3E8130"/>
@@ -4823,7 +6815,7 @@
       </w:rPr>
     </w:lvl>
   </w:abstractNum>
-  <w:abstractNum w:abstractNumId="26" w15:restartNumberingAfterBreak="0">
+  <w:abstractNum w:abstractNumId="28" w15:restartNumberingAfterBreak="0">
     <w:nsid w:val="46BB30F3"/>
     <w:multiLevelType w:val="hybridMultilevel"/>
     <w:tmpl w:val="30083112"/>
@@ -4936,7 +6928,120 @@
       </w:rPr>
     </w:lvl>
   </w:abstractNum>
-  <w:abstractNum w:abstractNumId="27" w15:restartNumberingAfterBreak="0">
+  <w:abstractNum w:abstractNumId="29" w15:restartNumberingAfterBreak="0">
+    <w:nsid w:val="482A269B"/>
+    <w:multiLevelType w:val="hybridMultilevel"/>
+    <w:tmpl w:val="9B6E4F08"/>
+    <w:lvl w:ilvl="0" w:tplc="08090001">
+      <w:start w:val="1"/>
+      <w:numFmt w:val="bullet"/>
+      <w:lvlText w:val=""/>
+      <w:lvlJc w:val="left"/>
+      <w:pPr>
+        <w:ind w:left="720" w:hanging="360"/>
+      </w:pPr>
+      <w:rPr>
+        <w:rFonts w:ascii="Symbol" w:hAnsi="Symbol" w:hint="default"/>
+      </w:rPr>
+    </w:lvl>
+    <w:lvl w:ilvl="1" w:tplc="08090003" w:tentative="1">
+      <w:start w:val="1"/>
+      <w:numFmt w:val="bullet"/>
+      <w:lvlText w:val="o"/>
+      <w:lvlJc w:val="left"/>
+      <w:pPr>
+        <w:ind w:left="1440" w:hanging="360"/>
+      </w:pPr>
+      <w:rPr>
+        <w:rFonts w:ascii="Courier New" w:hAnsi="Courier New" w:cs="Courier New" w:hint="default"/>
+      </w:rPr>
+    </w:lvl>
+    <w:lvl w:ilvl="2" w:tplc="08090005" w:tentative="1">
+      <w:start w:val="1"/>
+      <w:numFmt w:val="bullet"/>
+      <w:lvlText w:val=""/>
+      <w:lvlJc w:val="left"/>
+      <w:pPr>
+        <w:ind w:left="2160" w:hanging="360"/>
+      </w:pPr>
+      <w:rPr>
+        <w:rFonts w:ascii="Wingdings" w:hAnsi="Wingdings" w:hint="default"/>
+      </w:rPr>
+    </w:lvl>
+    <w:lvl w:ilvl="3" w:tplc="08090001" w:tentative="1">
+      <w:start w:val="1"/>
+      <w:numFmt w:val="bullet"/>
+      <w:lvlText w:val=""/>
+      <w:lvlJc w:val="left"/>
+      <w:pPr>
+        <w:ind w:left="2880" w:hanging="360"/>
+      </w:pPr>
+      <w:rPr>
+        <w:rFonts w:ascii="Symbol" w:hAnsi="Symbol" w:hint="default"/>
+      </w:rPr>
+    </w:lvl>
+    <w:lvl w:ilvl="4" w:tplc="08090003" w:tentative="1">
+      <w:start w:val="1"/>
+      <w:numFmt w:val="bullet"/>
+      <w:lvlText w:val="o"/>
+      <w:lvlJc w:val="left"/>
+      <w:pPr>
+        <w:ind w:left="3600" w:hanging="360"/>
+      </w:pPr>
+      <w:rPr>
+        <w:rFonts w:ascii="Courier New" w:hAnsi="Courier New" w:cs="Courier New" w:hint="default"/>
+      </w:rPr>
+    </w:lvl>
+    <w:lvl w:ilvl="5" w:tplc="08090005" w:tentative="1">
+      <w:start w:val="1"/>
+      <w:numFmt w:val="bullet"/>
+      <w:lvlText w:val=""/>
+      <w:lvlJc w:val="left"/>
+      <w:pPr>
+        <w:ind w:left="4320" w:hanging="360"/>
+      </w:pPr>
+      <w:rPr>
+        <w:rFonts w:ascii="Wingdings" w:hAnsi="Wingdings" w:hint="default"/>
+      </w:rPr>
+    </w:lvl>
+    <w:lvl w:ilvl="6" w:tplc="08090001" w:tentative="1">
+      <w:start w:val="1"/>
+      <w:numFmt w:val="bullet"/>
+      <w:lvlText w:val=""/>
+      <w:lvlJc w:val="left"/>
+      <w:pPr>
+        <w:ind w:left="5040" w:hanging="360"/>
+      </w:pPr>
+      <w:rPr>
+        <w:rFonts w:ascii="Symbol" w:hAnsi="Symbol" w:hint="default"/>
+      </w:rPr>
+    </w:lvl>
+    <w:lvl w:ilvl="7" w:tplc="08090003" w:tentative="1">
+      <w:start w:val="1"/>
+      <w:numFmt w:val="bullet"/>
+      <w:lvlText w:val="o"/>
+      <w:lvlJc w:val="left"/>
+      <w:pPr>
+        <w:ind w:left="5760" w:hanging="360"/>
+      </w:pPr>
+      <w:rPr>
+        <w:rFonts w:ascii="Courier New" w:hAnsi="Courier New" w:cs="Courier New" w:hint="default"/>
+      </w:rPr>
+    </w:lvl>
+    <w:lvl w:ilvl="8" w:tplc="08090005" w:tentative="1">
+      <w:start w:val="1"/>
+      <w:numFmt w:val="bullet"/>
+      <w:lvlText w:val=""/>
+      <w:lvlJc w:val="left"/>
+      <w:pPr>
+        <w:ind w:left="6480" w:hanging="360"/>
+      </w:pPr>
+      <w:rPr>
+        <w:rFonts w:ascii="Wingdings" w:hAnsi="Wingdings" w:hint="default"/>
+      </w:rPr>
+    </w:lvl>
+  </w:abstractNum>
+  <w:abstractNum w:abstractNumId="30" w15:restartNumberingAfterBreak="0">
     <w:nsid w:val="4941775E"/>
     <w:multiLevelType w:val="hybridMultilevel"/>
     <w:tmpl w:val="D960F3E2"/>
@@ -5033,7 +7138,7 @@
       </w:pPr>
     </w:lvl>
   </w:abstractNum>
-  <w:abstractNum w:abstractNumId="28" w15:restartNumberingAfterBreak="0">
+  <w:abstractNum w:abstractNumId="31" w15:restartNumberingAfterBreak="0">
     <w:nsid w:val="4CAC1D2E"/>
     <w:multiLevelType w:val="hybridMultilevel"/>
     <w:tmpl w:val="628036CE"/>
@@ -5146,7 +7251,120 @@
       </w:rPr>
     </w:lvl>
   </w:abstractNum>
-  <w:abstractNum w:abstractNumId="29" w15:restartNumberingAfterBreak="0">
+  <w:abstractNum w:abstractNumId="32" w15:restartNumberingAfterBreak="0">
+    <w:nsid w:val="5818579D"/>
+    <w:multiLevelType w:val="hybridMultilevel"/>
+    <w:tmpl w:val="E94A41E6"/>
+    <w:lvl w:ilvl="0" w:tplc="08090001">
+      <w:start w:val="1"/>
+      <w:numFmt w:val="bullet"/>
+      <w:lvlText w:val=""/>
+      <w:lvlJc w:val="left"/>
+      <w:pPr>
+        <w:ind w:left="720" w:hanging="360"/>
+      </w:pPr>
+      <w:rPr>
+        <w:rFonts w:ascii="Symbol" w:hAnsi="Symbol" w:hint="default"/>
+      </w:rPr>
+    </w:lvl>
+    <w:lvl w:ilvl="1" w:tplc="08090003" w:tentative="1">
+      <w:start w:val="1"/>
+      <w:numFmt w:val="bullet"/>
+      <w:lvlText w:val="o"/>
+      <w:lvlJc w:val="left"/>
+      <w:pPr>
+        <w:ind w:left="1440" w:hanging="360"/>
+      </w:pPr>
+      <w:rPr>
+        <w:rFonts w:ascii="Courier New" w:hAnsi="Courier New" w:cs="Courier New" w:hint="default"/>
+      </w:rPr>
+    </w:lvl>
+    <w:lvl w:ilvl="2" w:tplc="08090005" w:tentative="1">
+      <w:start w:val="1"/>
+      <w:numFmt w:val="bullet"/>
+      <w:lvlText w:val=""/>
+      <w:lvlJc w:val="left"/>
+      <w:pPr>
+        <w:ind w:left="2160" w:hanging="360"/>
+      </w:pPr>
+      <w:rPr>
+        <w:rFonts w:ascii="Wingdings" w:hAnsi="Wingdings" w:hint="default"/>
+      </w:rPr>
+    </w:lvl>
+    <w:lvl w:ilvl="3" w:tplc="08090001" w:tentative="1">
+      <w:start w:val="1"/>
+      <w:numFmt w:val="bullet"/>
+      <w:lvlText w:val=""/>
+      <w:lvlJc w:val="left"/>
+      <w:pPr>
+        <w:ind w:left="2880" w:hanging="360"/>
+      </w:pPr>
+      <w:rPr>
+        <w:rFonts w:ascii="Symbol" w:hAnsi="Symbol" w:hint="default"/>
+      </w:rPr>
+    </w:lvl>
+    <w:lvl w:ilvl="4" w:tplc="08090003" w:tentative="1">
+      <w:start w:val="1"/>
+      <w:numFmt w:val="bullet"/>
+      <w:lvlText w:val="o"/>
+      <w:lvlJc w:val="left"/>
+      <w:pPr>
+        <w:ind w:left="3600" w:hanging="360"/>
+      </w:pPr>
+      <w:rPr>
+        <w:rFonts w:ascii="Courier New" w:hAnsi="Courier New" w:cs="Courier New" w:hint="default"/>
+      </w:rPr>
+    </w:lvl>
+    <w:lvl w:ilvl="5" w:tplc="08090005" w:tentative="1">
+      <w:start w:val="1"/>
+      <w:numFmt w:val="bullet"/>
+      <w:lvlText w:val=""/>
+      <w:lvlJc w:val="left"/>
+      <w:pPr>
+        <w:ind w:left="4320" w:hanging="360"/>
+      </w:pPr>
+      <w:rPr>
+        <w:rFonts w:ascii="Wingdings" w:hAnsi="Wingdings" w:hint="default"/>
+      </w:rPr>
+    </w:lvl>
+    <w:lvl w:ilvl="6" w:tplc="08090001" w:tentative="1">
+      <w:start w:val="1"/>
+      <w:numFmt w:val="bullet"/>
+      <w:lvlText w:val=""/>
+      <w:lvlJc w:val="left"/>
+      <w:pPr>
+        <w:ind w:left="5040" w:hanging="360"/>
+      </w:pPr>
+      <w:rPr>
+        <w:rFonts w:ascii="Symbol" w:hAnsi="Symbol" w:hint="default"/>
+      </w:rPr>
+    </w:lvl>
+    <w:lvl w:ilvl="7" w:tplc="08090003" w:tentative="1">
+      <w:start w:val="1"/>
+      <w:numFmt w:val="bullet"/>
+      <w:lvlText w:val="o"/>
+      <w:lvlJc w:val="left"/>
+      <w:pPr>
+        <w:ind w:left="5760" w:hanging="360"/>
+      </w:pPr>
+      <w:rPr>
+        <w:rFonts w:ascii="Courier New" w:hAnsi="Courier New" w:cs="Courier New" w:hint="default"/>
+      </w:rPr>
+    </w:lvl>
+    <w:lvl w:ilvl="8" w:tplc="08090005" w:tentative="1">
+      <w:start w:val="1"/>
+      <w:numFmt w:val="bullet"/>
+      <w:lvlText w:val=""/>
+      <w:lvlJc w:val="left"/>
+      <w:pPr>
+        <w:ind w:left="6480" w:hanging="360"/>
+      </w:pPr>
+      <w:rPr>
+        <w:rFonts w:ascii="Wingdings" w:hAnsi="Wingdings" w:hint="default"/>
+      </w:rPr>
+    </w:lvl>
+  </w:abstractNum>
+  <w:abstractNum w:abstractNumId="33" w15:restartNumberingAfterBreak="0">
     <w:nsid w:val="5B371354"/>
     <w:multiLevelType w:val="hybridMultilevel"/>
     <w:tmpl w:val="6C046068"/>
@@ -5258,7 +7476,7 @@
       </w:rPr>
     </w:lvl>
   </w:abstractNum>
-  <w:abstractNum w:abstractNumId="30" w15:restartNumberingAfterBreak="0">
+  <w:abstractNum w:abstractNumId="34" w15:restartNumberingAfterBreak="0">
     <w:nsid w:val="5C271247"/>
     <w:multiLevelType w:val="hybridMultilevel"/>
     <w:tmpl w:val="AFF02F56"/>
@@ -5370,7 +7588,7 @@
       </w:rPr>
     </w:lvl>
   </w:abstractNum>
-  <w:abstractNum w:abstractNumId="31" w15:restartNumberingAfterBreak="0">
+  <w:abstractNum w:abstractNumId="35" w15:restartNumberingAfterBreak="0">
     <w:nsid w:val="5D723591"/>
     <w:multiLevelType w:val="hybridMultilevel"/>
     <w:tmpl w:val="57EEB496"/>
@@ -5483,7 +7701,7 @@
       </w:rPr>
     </w:lvl>
   </w:abstractNum>
-  <w:abstractNum w:abstractNumId="32" w15:restartNumberingAfterBreak="0">
+  <w:abstractNum w:abstractNumId="36" w15:restartNumberingAfterBreak="0">
     <w:nsid w:val="60F7292B"/>
     <w:multiLevelType w:val="hybridMultilevel"/>
     <w:tmpl w:val="2A7E6C10"/>
@@ -5595,7 +7813,7 @@
       </w:rPr>
     </w:lvl>
   </w:abstractNum>
-  <w:abstractNum w:abstractNumId="33" w15:restartNumberingAfterBreak="0">
+  <w:abstractNum w:abstractNumId="37" w15:restartNumberingAfterBreak="0">
     <w:nsid w:val="62883931"/>
     <w:multiLevelType w:val="hybridMultilevel"/>
     <w:tmpl w:val="ACD4BA28"/>
@@ -5708,7 +7926,7 @@
       </w:rPr>
     </w:lvl>
   </w:abstractNum>
-  <w:abstractNum w:abstractNumId="34" w15:restartNumberingAfterBreak="0">
+  <w:abstractNum w:abstractNumId="38" w15:restartNumberingAfterBreak="0">
     <w:nsid w:val="689B5594"/>
     <w:multiLevelType w:val="hybridMultilevel"/>
     <w:tmpl w:val="5F4E8F12"/>
@@ -5797,7 +8015,7 @@
       </w:pPr>
     </w:lvl>
   </w:abstractNum>
-  <w:abstractNum w:abstractNumId="35" w15:restartNumberingAfterBreak="0">
+  <w:abstractNum w:abstractNumId="39" w15:restartNumberingAfterBreak="0">
     <w:nsid w:val="6CF40BD1"/>
     <w:multiLevelType w:val="hybridMultilevel"/>
     <w:tmpl w:val="FB42C112"/>
@@ -5910,7 +8128,7 @@
       </w:rPr>
     </w:lvl>
   </w:abstractNum>
-  <w:abstractNum w:abstractNumId="36" w15:restartNumberingAfterBreak="0">
+  <w:abstractNum w:abstractNumId="40" w15:restartNumberingAfterBreak="0">
     <w:nsid w:val="70802CF0"/>
     <w:multiLevelType w:val="hybridMultilevel"/>
     <w:tmpl w:val="0ECAE044"/>
@@ -5996,7 +8214,7 @@
       </w:pPr>
     </w:lvl>
   </w:abstractNum>
-  <w:abstractNum w:abstractNumId="37" w15:restartNumberingAfterBreak="0">
+  <w:abstractNum w:abstractNumId="41" w15:restartNumberingAfterBreak="0">
     <w:nsid w:val="76764C73"/>
     <w:multiLevelType w:val="hybridMultilevel"/>
     <w:tmpl w:val="45869AEA"/>
@@ -6110,13 +8328,13 @@
     </w:lvl>
   </w:abstractNum>
   <w:num w:numId="1">
-    <w:abstractNumId w:val="17"/>
+    <w:abstractNumId w:val="18"/>
   </w:num>
   <w:num w:numId="2">
     <w:abstractNumId w:val="0"/>
   </w:num>
   <w:num w:numId="3">
-    <w:abstractNumId w:val="26"/>
+    <w:abstractNumId w:val="28"/>
   </w:num>
   <w:num w:numId="4">
     <w:abstractNumId w:val="0"/>
@@ -6125,7 +8343,7 @@
     </w:lvlOverride>
   </w:num>
   <w:num w:numId="5">
-    <w:abstractNumId w:val="24"/>
+    <w:abstractNumId w:val="26"/>
   </w:num>
   <w:num w:numId="6">
     <w:abstractNumId w:val="9"/>
@@ -6137,7 +8355,7 @@
     <w:abstractNumId w:val="7"/>
   </w:num>
   <w:num w:numId="9">
-    <w:abstractNumId w:val="28"/>
+    <w:abstractNumId w:val="31"/>
   </w:num>
   <w:num w:numId="10">
     <w:abstractNumId w:val="16"/>
@@ -6146,10 +8364,10 @@
     <w:abstractNumId w:val="5"/>
   </w:num>
   <w:num w:numId="12">
-    <w:abstractNumId w:val="29"/>
+    <w:abstractNumId w:val="33"/>
   </w:num>
   <w:num w:numId="13">
-    <w:abstractNumId w:val="18"/>
+    <w:abstractNumId w:val="19"/>
   </w:num>
   <w:num w:numId="14">
     <w:abstractNumId w:val="13"/>
@@ -6158,19 +8376,19 @@
     <w:abstractNumId w:val="12"/>
   </w:num>
   <w:num w:numId="16">
-    <w:abstractNumId w:val="25"/>
+    <w:abstractNumId w:val="27"/>
   </w:num>
   <w:num w:numId="17">
-    <w:abstractNumId w:val="32"/>
+    <w:abstractNumId w:val="36"/>
   </w:num>
   <w:num w:numId="18">
-    <w:abstractNumId w:val="30"/>
+    <w:abstractNumId w:val="34"/>
   </w:num>
   <w:num w:numId="19">
     <w:abstractNumId w:val="10"/>
   </w:num>
   <w:num w:numId="20">
-    <w:abstractNumId w:val="34"/>
+    <w:abstractNumId w:val="38"/>
   </w:num>
   <w:num w:numId="21">
     <w:abstractNumId w:val="4"/>
@@ -6179,31 +8397,31 @@
     <w:abstractNumId w:val="6"/>
   </w:num>
   <w:num w:numId="23">
-    <w:abstractNumId w:val="33"/>
+    <w:abstractNumId w:val="37"/>
   </w:num>
   <w:num w:numId="24">
-    <w:abstractNumId w:val="31"/>
+    <w:abstractNumId w:val="35"/>
   </w:num>
   <w:num w:numId="25">
-    <w:abstractNumId w:val="37"/>
+    <w:abstractNumId w:val="41"/>
   </w:num>
   <w:num w:numId="26">
     <w:abstractNumId w:val="3"/>
   </w:num>
   <w:num w:numId="27">
-    <w:abstractNumId w:val="22"/>
+    <w:abstractNumId w:val="23"/>
   </w:num>
   <w:num w:numId="28">
-    <w:abstractNumId w:val="36"/>
+    <w:abstractNumId w:val="40"/>
   </w:num>
   <w:num w:numId="29">
-    <w:abstractNumId w:val="34"/>
+    <w:abstractNumId w:val="38"/>
   </w:num>
   <w:num w:numId="30">
     <w:abstractNumId w:val="15"/>
   </w:num>
   <w:num w:numId="31">
-    <w:abstractNumId w:val="35"/>
+    <w:abstractNumId w:val="39"/>
   </w:num>
   <w:num w:numId="32">
     <w:abstractNumId w:val="2"/>
@@ -6221,10 +8439,10 @@
     <w:abstractNumId w:val="14"/>
   </w:num>
   <w:num w:numId="36">
-    <w:abstractNumId w:val="19"/>
+    <w:abstractNumId w:val="20"/>
   </w:num>
   <w:num w:numId="37">
-    <w:abstractNumId w:val="19"/>
+    <w:abstractNumId w:val="20"/>
     <w:lvlOverride w:ilvl="0">
       <w:startOverride w:val="2"/>
     </w:lvlOverride>
@@ -6233,7 +8451,7 @@
     </w:lvlOverride>
   </w:num>
   <w:num w:numId="38">
-    <w:abstractNumId w:val="19"/>
+    <w:abstractNumId w:val="20"/>
     <w:lvlOverride w:ilvl="0">
       <w:startOverride w:val="2"/>
     </w:lvlOverride>
@@ -6242,19 +8460,31 @@
     </w:lvlOverride>
   </w:num>
   <w:num w:numId="39">
-    <w:abstractNumId w:val="27"/>
+    <w:abstractNumId w:val="30"/>
   </w:num>
   <w:num w:numId="40">
-    <w:abstractNumId w:val="23"/>
+    <w:abstractNumId w:val="25"/>
   </w:num>
   <w:num w:numId="41">
     <w:abstractNumId w:val="11"/>
   </w:num>
   <w:num w:numId="42">
+    <w:abstractNumId w:val="22"/>
+  </w:num>
+  <w:num w:numId="43">
     <w:abstractNumId w:val="21"/>
   </w:num>
-  <w:num w:numId="43">
-    <w:abstractNumId w:val="20"/>
+  <w:num w:numId="44">
+    <w:abstractNumId w:val="32"/>
+  </w:num>
+  <w:num w:numId="45">
+    <w:abstractNumId w:val="17"/>
+  </w:num>
+  <w:num w:numId="46">
+    <w:abstractNumId w:val="29"/>
+  </w:num>
+  <w:num w:numId="47">
+    <w:abstractNumId w:val="24"/>
   </w:num>
   <w:numIdMacAtCleanup w:val="19"/>
 </w:numbering>
@@ -6903,6 +9133,18 @@
       <w:lang w:val="es-ES"/>
     </w:rPr>
   </w:style>
+  <w:style w:type="character" w:styleId="Hipervnculovisitado">
+    <w:name w:val="FollowedHyperlink"/>
+    <w:basedOn w:val="Fuentedeprrafopredeter"/>
+    <w:uiPriority w:val="99"/>
+    <w:semiHidden/>
+    <w:unhideWhenUsed/>
+    <w:rsid w:val="007A02D2"/>
+    <w:rPr>
+      <w:color w:val="954F72" w:themeColor="followedHyperlink"/>
+      <w:u w:val="single"/>
+    </w:rPr>
+  </w:style>
 </w:styles>
 </file>
 
@@ -7172,7 +9414,7 @@
 </file>
 
 <file path=customXml/itemProps1.xml><?xml version="1.0" encoding="utf-8"?>
-<ds:datastoreItem xmlns:ds="http://schemas.openxmlformats.org/officeDocument/2006/customXml" ds:itemID="{7AC77BD8-0F64-48BC-8654-C5C4AF517D51}">
+<ds:datastoreItem xmlns:ds="http://schemas.openxmlformats.org/officeDocument/2006/customXml" ds:itemID="{74751AC2-2D9B-4797-A23A-D62116210C65}">
   <ds:schemaRefs>
     <ds:schemaRef ds:uri="http://schemas.openxmlformats.org/officeDocument/2006/bibliography"/>
   </ds:schemaRefs>

</xml_diff>